<commit_message>
Turned it in. Need practice reading pseudocode
</commit_message>
<xml_diff>
--- a/Project4/Project4.docx
+++ b/Project4/Project4.docx
@@ -199,25 +199,6 @@
           <w:bCs/>
         </w:rPr>
         <w:t>Solution Description (20):</w:t>
-      </w:r>
-    </w:p>
-    <w:p>
-      <w:pPr>
-        <w:pStyle w:val="ListParagraph"/>
-        <w:numPr>
-          <w:ilvl w:val="0"/>
-          <w:numId w:val="2"/>
-        </w:numPr>
-        <w:spacing w:line="480" w:lineRule="auto"/>
-        <w:rPr>
-          <w:rFonts w:ascii="Times New Roman" w:hAnsi="Times New Roman" w:cs="Times New Roman"/>
-        </w:rPr>
-      </w:pPr>
-      <w:r>
-        <w:rPr>
-          <w:rFonts w:ascii="Times New Roman" w:hAnsi="Times New Roman" w:cs="Times New Roman"/>
-        </w:rPr>
-        <w:t>(10) Include required equations</w:t>
       </w:r>
     </w:p>
     <w:p>
@@ -570,7 +551,7 @@
         <w:pStyle w:val="ListParagraph"/>
         <w:numPr>
           <w:ilvl w:val="0"/>
-          <w:numId w:val="2"/>
+          <w:numId w:val="5"/>
         </w:numPr>
         <w:spacing w:line="480" w:lineRule="auto"/>
         <w:rPr>
@@ -581,8 +562,16 @@
         <w:rPr>
           <w:rFonts w:ascii="Times New Roman" w:hAnsi="Times New Roman" w:cs="Times New Roman"/>
         </w:rPr>
-        <w:t>(10) Explain all variables used in the equations</w:t>
-      </w:r>
+        <w:t xml:space="preserve">Do dimension reduction </w:t>
+      </w:r>
+      <w:r>
+        <w:rPr>
+          <w:rFonts w:ascii="Times New Roman" w:hAnsi="Times New Roman" w:cs="Times New Roman"/>
+        </w:rPr>
+        <w:t>with PCA</w:t>
+      </w:r>
+      <w:bookmarkStart w:id="0" w:name="_GoBack"/>
+      <w:bookmarkEnd w:id="0"/>
     </w:p>
     <w:p>
       <w:pPr>
@@ -642,15 +631,6 @@
     </w:p>
     <w:p>
       <w:pPr>
-        <w:pStyle w:val="ListParagraph"/>
-        <w:spacing w:line="480" w:lineRule="auto"/>
-        <w:rPr>
-          <w:rFonts w:ascii="Times New Roman" w:hAnsi="Times New Roman" w:cs="Times New Roman"/>
-        </w:rPr>
-      </w:pPr>
-    </w:p>
-    <w:p>
-      <w:pPr>
         <w:spacing w:line="480" w:lineRule="auto"/>
         <w:ind w:firstLine="360"/>
         <w:rPr>
@@ -687,7 +667,19 @@
         <w:rPr>
           <w:rFonts w:ascii="Times New Roman" w:hAnsi="Times New Roman" w:cs="Times New Roman"/>
         </w:rPr>
-        <w:t xml:space="preserve"> function over 300 epochs. This configuration explains why it is important to stop the epoch sooner, use an adaptive learning rate, and apply dimension reduction. On the second graphing display, I will increase the amount of training data and show how the linear function doesn’t learn as well as the other two. The XOR example comes to mind</w:t>
+        <w:t xml:space="preserve"> function over </w:t>
+      </w:r>
+      <w:r>
+        <w:rPr>
+          <w:rFonts w:ascii="Times New Roman" w:hAnsi="Times New Roman" w:cs="Times New Roman"/>
+        </w:rPr>
+        <w:t>100</w:t>
+      </w:r>
+      <w:r>
+        <w:rPr>
+          <w:rFonts w:ascii="Times New Roman" w:hAnsi="Times New Roman" w:cs="Times New Roman"/>
+        </w:rPr>
+        <w:t xml:space="preserve"> epochs. On the second graphing display, I will increase the amount of training data and show how the linear function doesn’t learn as well as the other two. The XOR example comes to mind</w:t>
       </w:r>
       <w:r>
         <w:rPr>
@@ -695,8 +687,12 @@
         </w:rPr>
         <w:t>. Since this is just a simple hyper plane, when data reaches the wrong side the hyperplane, it cannot fix itself like the others.</w:t>
       </w:r>
-      <w:bookmarkStart w:id="0" w:name="_GoBack"/>
-      <w:bookmarkEnd w:id="0"/>
+      <w:r>
+        <w:rPr>
+          <w:rFonts w:ascii="Times New Roman" w:hAnsi="Times New Roman" w:cs="Times New Roman"/>
+        </w:rPr>
+        <w:t xml:space="preserve"> The learning rate is also .5 the entire time so I do risk over fitting the test data. Before the next graph, I will represent the 50% of the data (still showing the squared error), to show how the other two equations are superior.</w:t>
+      </w:r>
     </w:p>
     <w:p>
       <w:pPr>
@@ -707,32 +703,949 @@
           <w:bCs/>
         </w:rPr>
       </w:pPr>
-      <w:r>
+    </w:p>
+    <w:p>
+      <w:pPr>
+        <w:spacing w:line="480" w:lineRule="auto"/>
         <w:rPr>
           <w:rFonts w:ascii="Times New Roman" w:hAnsi="Times New Roman" w:cs="Times New Roman"/>
           <w:b/>
           <w:bCs/>
         </w:rPr>
+      </w:pPr>
+    </w:p>
+    <w:p>
+      <w:pPr>
+        <w:spacing w:line="480" w:lineRule="auto"/>
+        <w:rPr>
+          <w:rFonts w:ascii="Times New Roman" w:hAnsi="Times New Roman" w:cs="Times New Roman"/>
+        </w:rPr>
+      </w:pPr>
+      <w:r>
+        <w:rPr>
+          <w:rFonts w:ascii="Times New Roman" w:hAnsi="Times New Roman" w:cs="Times New Roman"/>
+          <w:noProof/>
+        </w:rPr>
+        <w:lastRenderedPageBreak/>
+        <w:drawing>
+          <wp:anchor distT="0" distB="0" distL="114300" distR="114300" simplePos="0" relativeHeight="251660288" behindDoc="1" locked="0" layoutInCell="1" allowOverlap="1" wp14:anchorId="509B20FF" wp14:editId="1D52312A">
+            <wp:simplePos x="0" y="0"/>
+            <wp:positionH relativeFrom="column">
+              <wp:posOffset>-127000</wp:posOffset>
+            </wp:positionH>
+            <wp:positionV relativeFrom="paragraph">
+              <wp:posOffset>5310505</wp:posOffset>
+            </wp:positionV>
+            <wp:extent cx="5943600" cy="2564130"/>
+            <wp:effectExtent l="0" t="0" r="0" b="1270"/>
+            <wp:wrapTight wrapText="bothSides">
+              <wp:wrapPolygon edited="0">
+                <wp:start x="0" y="0"/>
+                <wp:lineTo x="0" y="21504"/>
+                <wp:lineTo x="21554" y="21504"/>
+                <wp:lineTo x="21554" y="0"/>
+                <wp:lineTo x="0" y="0"/>
+              </wp:wrapPolygon>
+            </wp:wrapTight>
+            <wp:docPr id="3" name="Picture 3"/>
+            <wp:cNvGraphicFramePr>
+              <a:graphicFrameLocks xmlns:a="http://schemas.openxmlformats.org/drawingml/2006/main" noChangeAspect="1"/>
+            </wp:cNvGraphicFramePr>
+            <a:graphic xmlns:a="http://schemas.openxmlformats.org/drawingml/2006/main">
+              <a:graphicData uri="http://schemas.openxmlformats.org/drawingml/2006/picture">
+                <pic:pic xmlns:pic="http://schemas.openxmlformats.org/drawingml/2006/picture">
+                  <pic:nvPicPr>
+                    <pic:cNvPr id="3" name="Figure_3.png"/>
+                    <pic:cNvPicPr/>
+                  </pic:nvPicPr>
+                  <pic:blipFill>
+                    <a:blip r:embed="rId5" cstate="print">
+                      <a:extLst>
+                        <a:ext uri="{28A0092B-C50C-407E-A947-70E740481C1C}">
+                          <a14:useLocalDpi xmlns:a14="http://schemas.microsoft.com/office/drawing/2010/main" val="0"/>
+                        </a:ext>
+                      </a:extLst>
+                    </a:blip>
+                    <a:stretch>
+                      <a:fillRect/>
+                    </a:stretch>
+                  </pic:blipFill>
+                  <pic:spPr>
+                    <a:xfrm>
+                      <a:off x="0" y="0"/>
+                      <a:ext cx="5943600" cy="2564130"/>
+                    </a:xfrm>
+                    <a:prstGeom prst="rect">
+                      <a:avLst/>
+                    </a:prstGeom>
+                  </pic:spPr>
+                </pic:pic>
+              </a:graphicData>
+            </a:graphic>
+            <wp14:sizeRelH relativeFrom="page">
+              <wp14:pctWidth>0</wp14:pctWidth>
+            </wp14:sizeRelH>
+            <wp14:sizeRelV relativeFrom="page">
+              <wp14:pctHeight>0</wp14:pctHeight>
+            </wp14:sizeRelV>
+          </wp:anchor>
+        </w:drawing>
+      </w:r>
+      <w:r>
+        <w:rPr>
+          <w:rFonts w:ascii="Times New Roman" w:hAnsi="Times New Roman" w:cs="Times New Roman"/>
+          <w:noProof/>
+        </w:rPr>
+        <w:drawing>
+          <wp:anchor distT="0" distB="0" distL="114300" distR="114300" simplePos="0" relativeHeight="251658240" behindDoc="1" locked="0" layoutInCell="1" allowOverlap="1" wp14:anchorId="3AEE82C1" wp14:editId="38C7F64A">
+            <wp:simplePos x="0" y="0"/>
+            <wp:positionH relativeFrom="column">
+              <wp:posOffset>-482600</wp:posOffset>
+            </wp:positionH>
+            <wp:positionV relativeFrom="paragraph">
+              <wp:posOffset>0</wp:posOffset>
+            </wp:positionV>
+            <wp:extent cx="6794500" cy="3801110"/>
+            <wp:effectExtent l="0" t="0" r="0" b="0"/>
+            <wp:wrapTight wrapText="bothSides">
+              <wp:wrapPolygon edited="0">
+                <wp:start x="0" y="0"/>
+                <wp:lineTo x="0" y="21506"/>
+                <wp:lineTo x="21560" y="21506"/>
+                <wp:lineTo x="21560" y="0"/>
+                <wp:lineTo x="0" y="0"/>
+              </wp:wrapPolygon>
+            </wp:wrapTight>
+            <wp:docPr id="1" name="Picture 1"/>
+            <wp:cNvGraphicFramePr>
+              <a:graphicFrameLocks xmlns:a="http://schemas.openxmlformats.org/drawingml/2006/main" noChangeAspect="1"/>
+            </wp:cNvGraphicFramePr>
+            <a:graphic xmlns:a="http://schemas.openxmlformats.org/drawingml/2006/main">
+              <a:graphicData uri="http://schemas.openxmlformats.org/drawingml/2006/picture">
+                <pic:pic xmlns:pic="http://schemas.openxmlformats.org/drawingml/2006/picture">
+                  <pic:nvPicPr>
+                    <pic:cNvPr id="1" name="Figure_1.png"/>
+                    <pic:cNvPicPr/>
+                  </pic:nvPicPr>
+                  <pic:blipFill>
+                    <a:blip r:embed="rId6" cstate="print">
+                      <a:extLst>
+                        <a:ext uri="{28A0092B-C50C-407E-A947-70E740481C1C}">
+                          <a14:useLocalDpi xmlns:a14="http://schemas.microsoft.com/office/drawing/2010/main" val="0"/>
+                        </a:ext>
+                      </a:extLst>
+                    </a:blip>
+                    <a:stretch>
+                      <a:fillRect/>
+                    </a:stretch>
+                  </pic:blipFill>
+                  <pic:spPr>
+                    <a:xfrm>
+                      <a:off x="0" y="0"/>
+                      <a:ext cx="6794500" cy="3801110"/>
+                    </a:xfrm>
+                    <a:prstGeom prst="rect">
+                      <a:avLst/>
+                    </a:prstGeom>
+                  </pic:spPr>
+                </pic:pic>
+              </a:graphicData>
+            </a:graphic>
+            <wp14:sizeRelH relativeFrom="page">
+              <wp14:pctWidth>0</wp14:pctWidth>
+            </wp14:sizeRelH>
+            <wp14:sizeRelV relativeFrom="page">
+              <wp14:pctHeight>0</wp14:pctHeight>
+            </wp14:sizeRelV>
+          </wp:anchor>
+        </w:drawing>
+      </w:r>
+      <w:r>
+        <w:rPr>
+          <w:rFonts w:ascii="Times New Roman" w:hAnsi="Times New Roman" w:cs="Times New Roman"/>
+          <w:b/>
+          <w:bCs/>
+        </w:rPr>
+        <w:tab/>
+      </w:r>
+      <w:r>
+        <w:rPr>
+          <w:rFonts w:ascii="Times New Roman" w:hAnsi="Times New Roman" w:cs="Times New Roman"/>
+        </w:rPr>
+        <w:t xml:space="preserve">The graph shows that the linear threshold was never broken by the training data, so it never ran into any errors, the sigmoid function starts with the most error, and the </w:t>
+      </w:r>
+      <w:proofErr w:type="spellStart"/>
+      <w:r>
+        <w:rPr>
+          <w:rFonts w:ascii="Times New Roman" w:hAnsi="Times New Roman" w:cs="Times New Roman"/>
+        </w:rPr>
+        <w:t>softmax</w:t>
+      </w:r>
+      <w:proofErr w:type="spellEnd"/>
+      <w:r>
+        <w:rPr>
+          <w:rFonts w:ascii="Times New Roman" w:hAnsi="Times New Roman" w:cs="Times New Roman"/>
+        </w:rPr>
+        <w:t xml:space="preserve"> function starts out in the middle, and eventually they all almost reach 0 error. Now, I will increase the amount of training data</w:t>
+      </w:r>
+      <w:r>
+        <w:rPr>
+          <w:rFonts w:ascii="Times New Roman" w:hAnsi="Times New Roman" w:cs="Times New Roman"/>
+        </w:rPr>
+        <w:t xml:space="preserve"> and record the square error. </w:t>
+      </w:r>
+    </w:p>
+    <w:p>
+      <w:pPr>
+        <w:spacing w:line="480" w:lineRule="auto"/>
+        <w:rPr>
+          <w:rFonts w:ascii="Times New Roman" w:hAnsi="Times New Roman" w:cs="Times New Roman"/>
+        </w:rPr>
+      </w:pPr>
+    </w:p>
+    <w:p>
+      <w:pPr>
+        <w:spacing w:line="480" w:lineRule="auto"/>
+        <w:rPr>
+          <w:rFonts w:ascii="Times New Roman" w:hAnsi="Times New Roman" w:cs="Times New Roman"/>
+        </w:rPr>
+      </w:pPr>
+    </w:p>
+    <w:p>
+      <w:pPr>
+        <w:spacing w:line="480" w:lineRule="auto"/>
+        <w:ind w:firstLine="720"/>
+        <w:rPr>
+          <w:rFonts w:ascii="Times New Roman" w:hAnsi="Times New Roman" w:cs="Times New Roman"/>
+        </w:rPr>
+      </w:pPr>
+      <w:r>
+        <w:rPr>
+          <w:rFonts w:ascii="Times New Roman" w:hAnsi="Times New Roman" w:cs="Times New Roman"/>
+          <w:noProof/>
+        </w:rPr>
+        <w:drawing>
+          <wp:anchor distT="0" distB="0" distL="114300" distR="114300" simplePos="0" relativeHeight="251659264" behindDoc="1" locked="0" layoutInCell="1" allowOverlap="1" wp14:anchorId="38099ED1" wp14:editId="47905F02">
+            <wp:simplePos x="0" y="0"/>
+            <wp:positionH relativeFrom="column">
+              <wp:posOffset>-139700</wp:posOffset>
+            </wp:positionH>
+            <wp:positionV relativeFrom="paragraph">
+              <wp:posOffset>1877060</wp:posOffset>
+            </wp:positionV>
+            <wp:extent cx="6311900" cy="2943225"/>
+            <wp:effectExtent l="0" t="0" r="0" b="3175"/>
+            <wp:wrapTight wrapText="bothSides">
+              <wp:wrapPolygon edited="0">
+                <wp:start x="0" y="0"/>
+                <wp:lineTo x="0" y="21530"/>
+                <wp:lineTo x="21557" y="21530"/>
+                <wp:lineTo x="21557" y="0"/>
+                <wp:lineTo x="0" y="0"/>
+              </wp:wrapPolygon>
+            </wp:wrapTight>
+            <wp:docPr id="2" name="Picture 2"/>
+            <wp:cNvGraphicFramePr>
+              <a:graphicFrameLocks xmlns:a="http://schemas.openxmlformats.org/drawingml/2006/main" noChangeAspect="1"/>
+            </wp:cNvGraphicFramePr>
+            <a:graphic xmlns:a="http://schemas.openxmlformats.org/drawingml/2006/main">
+              <a:graphicData uri="http://schemas.openxmlformats.org/drawingml/2006/picture">
+                <pic:pic xmlns:pic="http://schemas.openxmlformats.org/drawingml/2006/picture">
+                  <pic:nvPicPr>
+                    <pic:cNvPr id="2" name="Figure_2.png"/>
+                    <pic:cNvPicPr/>
+                  </pic:nvPicPr>
+                  <pic:blipFill>
+                    <a:blip r:embed="rId7">
+                      <a:extLst>
+                        <a:ext uri="{28A0092B-C50C-407E-A947-70E740481C1C}">
+                          <a14:useLocalDpi xmlns:a14="http://schemas.microsoft.com/office/drawing/2010/main" val="0"/>
+                        </a:ext>
+                      </a:extLst>
+                    </a:blip>
+                    <a:stretch>
+                      <a:fillRect/>
+                    </a:stretch>
+                  </pic:blipFill>
+                  <pic:spPr>
+                    <a:xfrm>
+                      <a:off x="0" y="0"/>
+                      <a:ext cx="6311900" cy="2943225"/>
+                    </a:xfrm>
+                    <a:prstGeom prst="rect">
+                      <a:avLst/>
+                    </a:prstGeom>
+                  </pic:spPr>
+                </pic:pic>
+              </a:graphicData>
+            </a:graphic>
+            <wp14:sizeRelH relativeFrom="page">
+              <wp14:pctWidth>0</wp14:pctWidth>
+            </wp14:sizeRelH>
+            <wp14:sizeRelV relativeFrom="page">
+              <wp14:pctHeight>0</wp14:pctHeight>
+            </wp14:sizeRelV>
+          </wp:anchor>
+        </w:drawing>
+      </w:r>
+      <w:r>
+        <w:rPr>
+          <w:rFonts w:ascii="Times New Roman" w:hAnsi="Times New Roman" w:cs="Times New Roman"/>
+        </w:rPr>
+        <w:t xml:space="preserve">The linear output layer doesn’t even make it to the screen, because with all this data it slips up and cannot split the data apart </w:t>
+      </w:r>
+      <w:r>
+        <w:rPr>
+          <w:rFonts w:ascii="Times New Roman" w:hAnsi="Times New Roman" w:cs="Times New Roman"/>
+        </w:rPr>
+        <w:t xml:space="preserve">linearly anymore. The sigmoid did better than the </w:t>
+      </w:r>
+      <w:proofErr w:type="spellStart"/>
+      <w:r>
+        <w:rPr>
+          <w:rFonts w:ascii="Times New Roman" w:hAnsi="Times New Roman" w:cs="Times New Roman"/>
+        </w:rPr>
+        <w:t>softmax</w:t>
+      </w:r>
+      <w:proofErr w:type="spellEnd"/>
+      <w:r>
+        <w:rPr>
+          <w:rFonts w:ascii="Times New Roman" w:hAnsi="Times New Roman" w:cs="Times New Roman"/>
+        </w:rPr>
+        <w:t xml:space="preserve"> over time, so n</w:t>
+      </w:r>
+      <w:r>
+        <w:rPr>
+          <w:rFonts w:ascii="Times New Roman" w:hAnsi="Times New Roman" w:cs="Times New Roman"/>
+        </w:rPr>
+        <w:t>ext, I will</w:t>
+      </w:r>
+      <w:r>
+        <w:rPr>
+          <w:rFonts w:ascii="Times New Roman" w:hAnsi="Times New Roman" w:cs="Times New Roman"/>
+        </w:rPr>
+        <w:t xml:space="preserve"> make the epoch stop incrementing once the error</w:t>
+      </w:r>
+      <w:r>
+        <w:rPr>
+          <w:rFonts w:ascii="Times New Roman" w:hAnsi="Times New Roman" w:cs="Times New Roman"/>
+        </w:rPr>
+        <w:t xml:space="preserve"> increases 8 times consecutively</w:t>
+      </w:r>
+      <w:r>
+        <w:rPr>
+          <w:rFonts w:ascii="Times New Roman" w:hAnsi="Times New Roman" w:cs="Times New Roman"/>
+        </w:rPr>
+        <w:t>, or the error reaches .0</w:t>
+      </w:r>
+      <w:r>
+        <w:rPr>
+          <w:rFonts w:ascii="Times New Roman" w:hAnsi="Times New Roman" w:cs="Times New Roman"/>
+        </w:rPr>
+        <w:t>09</w:t>
+      </w:r>
+      <w:r>
+        <w:rPr>
+          <w:rFonts w:ascii="Times New Roman" w:hAnsi="Times New Roman" w:cs="Times New Roman"/>
+        </w:rPr>
+        <w:t xml:space="preserve"> to prevent over fitting. I will also implement an adaptive learning</w:t>
+      </w:r>
+      <w:r>
+        <w:rPr>
+          <w:rFonts w:ascii="Times New Roman" w:hAnsi="Times New Roman" w:cs="Times New Roman"/>
+        </w:rPr>
+        <w:t xml:space="preserve"> rate</w:t>
+      </w:r>
+      <w:r>
+        <w:rPr>
+          <w:rFonts w:ascii="Times New Roman" w:hAnsi="Times New Roman" w:cs="Times New Roman"/>
+        </w:rPr>
+        <w:t>.</w:t>
+      </w:r>
+    </w:p>
+    <w:p>
+      <w:pPr>
+        <w:spacing w:line="480" w:lineRule="auto"/>
+        <w:ind w:firstLine="720"/>
+        <w:rPr>
+          <w:rFonts w:ascii="Times New Roman" w:hAnsi="Times New Roman" w:cs="Times New Roman"/>
+        </w:rPr>
+      </w:pPr>
+    </w:p>
+    <w:p>
+      <w:pPr>
+        <w:spacing w:line="480" w:lineRule="auto"/>
+        <w:ind w:firstLine="720"/>
+        <w:rPr>
+          <w:rFonts w:ascii="Times New Roman" w:hAnsi="Times New Roman" w:cs="Times New Roman"/>
+        </w:rPr>
+      </w:pPr>
+      <w:r>
+        <w:rPr>
+          <w:rFonts w:ascii="Times New Roman" w:hAnsi="Times New Roman" w:cs="Times New Roman"/>
+        </w:rPr>
+        <w:t>Lastly</w:t>
+      </w:r>
+      <w:r>
+        <w:rPr>
+          <w:rFonts w:ascii="Times New Roman" w:hAnsi="Times New Roman" w:cs="Times New Roman"/>
+        </w:rPr>
+        <w:t>, I apply dimension reduction, because it</w:t>
+      </w:r>
+      <w:r>
+        <w:rPr>
+          <w:rFonts w:ascii="Times New Roman" w:hAnsi="Times New Roman" w:cs="Times New Roman"/>
+        </w:rPr>
+        <w:t xml:space="preserve"> lowers the error on the training data graph for both the sigmoid function and the soft max function. </w:t>
+      </w:r>
+      <w:r>
+        <w:rPr>
+          <w:rFonts w:ascii="Times New Roman" w:hAnsi="Times New Roman" w:cs="Times New Roman"/>
+        </w:rPr>
+        <w:t xml:space="preserve">The confusion matrices for the sigmoid and </w:t>
+      </w:r>
+      <w:proofErr w:type="spellStart"/>
+      <w:r>
+        <w:rPr>
+          <w:rFonts w:ascii="Times New Roman" w:hAnsi="Times New Roman" w:cs="Times New Roman"/>
+        </w:rPr>
+        <w:t>softmax</w:t>
+      </w:r>
+      <w:proofErr w:type="spellEnd"/>
+      <w:r>
+        <w:rPr>
+          <w:rFonts w:ascii="Times New Roman" w:hAnsi="Times New Roman" w:cs="Times New Roman"/>
+        </w:rPr>
+        <w:t xml:space="preserve"> functions both present more accuracy than the threshold/linear function.</w:t>
+      </w:r>
+    </w:p>
+    <w:p>
+      <w:pPr>
+        <w:spacing w:line="480" w:lineRule="auto"/>
+        <w:rPr>
+          <w:rFonts w:ascii="Times New Roman" w:hAnsi="Times New Roman" w:cs="Times New Roman"/>
+          <w:b/>
+          <w:bCs/>
+        </w:rPr>
+      </w:pPr>
+      <w:r>
+        <w:rPr>
+          <w:rFonts w:ascii="Times New Roman" w:hAnsi="Times New Roman" w:cs="Times New Roman"/>
+          <w:b/>
+          <w:bCs/>
+          <w:noProof/>
+        </w:rPr>
+        <w:drawing>
+          <wp:anchor distT="0" distB="0" distL="114300" distR="114300" simplePos="0" relativeHeight="251666432" behindDoc="1" locked="0" layoutInCell="1" allowOverlap="1" wp14:anchorId="12DED31B" wp14:editId="328345C8">
+            <wp:simplePos x="0" y="0"/>
+            <wp:positionH relativeFrom="column">
+              <wp:posOffset>-431800</wp:posOffset>
+            </wp:positionH>
+            <wp:positionV relativeFrom="paragraph">
+              <wp:posOffset>276860</wp:posOffset>
+            </wp:positionV>
+            <wp:extent cx="2159000" cy="937260"/>
+            <wp:effectExtent l="0" t="0" r="0" b="2540"/>
+            <wp:wrapTight wrapText="bothSides">
+              <wp:wrapPolygon edited="0">
+                <wp:start x="0" y="0"/>
+                <wp:lineTo x="0" y="21366"/>
+                <wp:lineTo x="21473" y="21366"/>
+                <wp:lineTo x="21473" y="0"/>
+                <wp:lineTo x="0" y="0"/>
+              </wp:wrapPolygon>
+            </wp:wrapTight>
+            <wp:docPr id="9" name="Picture 9"/>
+            <wp:cNvGraphicFramePr>
+              <a:graphicFrameLocks xmlns:a="http://schemas.openxmlformats.org/drawingml/2006/main" noChangeAspect="1"/>
+            </wp:cNvGraphicFramePr>
+            <a:graphic xmlns:a="http://schemas.openxmlformats.org/drawingml/2006/main">
+              <a:graphicData uri="http://schemas.openxmlformats.org/drawingml/2006/picture">
+                <pic:pic xmlns:pic="http://schemas.openxmlformats.org/drawingml/2006/picture">
+                  <pic:nvPicPr>
+                    <pic:cNvPr id="9" name="Screen Shot 2019-11-19 at 3.45.20 PM.png"/>
+                    <pic:cNvPicPr/>
+                  </pic:nvPicPr>
+                  <pic:blipFill>
+                    <a:blip r:embed="rId8">
+                      <a:extLst>
+                        <a:ext uri="{28A0092B-C50C-407E-A947-70E740481C1C}">
+                          <a14:useLocalDpi xmlns:a14="http://schemas.microsoft.com/office/drawing/2010/main" val="0"/>
+                        </a:ext>
+                      </a:extLst>
+                    </a:blip>
+                    <a:stretch>
+                      <a:fillRect/>
+                    </a:stretch>
+                  </pic:blipFill>
+                  <pic:spPr>
+                    <a:xfrm>
+                      <a:off x="0" y="0"/>
+                      <a:ext cx="2159000" cy="937260"/>
+                    </a:xfrm>
+                    <a:prstGeom prst="rect">
+                      <a:avLst/>
+                    </a:prstGeom>
+                  </pic:spPr>
+                </pic:pic>
+              </a:graphicData>
+            </a:graphic>
+            <wp14:sizeRelH relativeFrom="page">
+              <wp14:pctWidth>0</wp14:pctWidth>
+            </wp14:sizeRelH>
+            <wp14:sizeRelV relativeFrom="page">
+              <wp14:pctHeight>0</wp14:pctHeight>
+            </wp14:sizeRelV>
+          </wp:anchor>
+        </w:drawing>
+      </w:r>
+      <w:r>
+        <w:rPr>
+          <w:rFonts w:ascii="Times New Roman" w:hAnsi="Times New Roman" w:cs="Times New Roman"/>
+          <w:b/>
+          <w:bCs/>
+          <w:noProof/>
+        </w:rPr>
+        <w:drawing>
+          <wp:anchor distT="0" distB="0" distL="114300" distR="114300" simplePos="0" relativeHeight="251665408" behindDoc="1" locked="0" layoutInCell="1" allowOverlap="1" wp14:anchorId="548D535C" wp14:editId="225C0682">
+            <wp:simplePos x="0" y="0"/>
+            <wp:positionH relativeFrom="column">
+              <wp:posOffset>2013585</wp:posOffset>
+            </wp:positionH>
+            <wp:positionV relativeFrom="paragraph">
+              <wp:posOffset>238760</wp:posOffset>
+            </wp:positionV>
+            <wp:extent cx="2214880" cy="977900"/>
+            <wp:effectExtent l="0" t="0" r="0" b="0"/>
+            <wp:wrapTight wrapText="bothSides">
+              <wp:wrapPolygon edited="0">
+                <wp:start x="0" y="0"/>
+                <wp:lineTo x="0" y="21319"/>
+                <wp:lineTo x="21427" y="21319"/>
+                <wp:lineTo x="21427" y="0"/>
+                <wp:lineTo x="0" y="0"/>
+              </wp:wrapPolygon>
+            </wp:wrapTight>
+            <wp:docPr id="8" name="Picture 8"/>
+            <wp:cNvGraphicFramePr>
+              <a:graphicFrameLocks xmlns:a="http://schemas.openxmlformats.org/drawingml/2006/main" noChangeAspect="1"/>
+            </wp:cNvGraphicFramePr>
+            <a:graphic xmlns:a="http://schemas.openxmlformats.org/drawingml/2006/main">
+              <a:graphicData uri="http://schemas.openxmlformats.org/drawingml/2006/picture">
+                <pic:pic xmlns:pic="http://schemas.openxmlformats.org/drawingml/2006/picture">
+                  <pic:nvPicPr>
+                    <pic:cNvPr id="8" name="Screen Shot 2019-11-19 at 3.41.50 PM.png"/>
+                    <pic:cNvPicPr/>
+                  </pic:nvPicPr>
+                  <pic:blipFill>
+                    <a:blip r:embed="rId9">
+                      <a:extLst>
+                        <a:ext uri="{28A0092B-C50C-407E-A947-70E740481C1C}">
+                          <a14:useLocalDpi xmlns:a14="http://schemas.microsoft.com/office/drawing/2010/main" val="0"/>
+                        </a:ext>
+                      </a:extLst>
+                    </a:blip>
+                    <a:stretch>
+                      <a:fillRect/>
+                    </a:stretch>
+                  </pic:blipFill>
+                  <pic:spPr>
+                    <a:xfrm>
+                      <a:off x="0" y="0"/>
+                      <a:ext cx="2214880" cy="977900"/>
+                    </a:xfrm>
+                    <a:prstGeom prst="rect">
+                      <a:avLst/>
+                    </a:prstGeom>
+                  </pic:spPr>
+                </pic:pic>
+              </a:graphicData>
+            </a:graphic>
+            <wp14:sizeRelH relativeFrom="page">
+              <wp14:pctWidth>0</wp14:pctWidth>
+            </wp14:sizeRelH>
+            <wp14:sizeRelV relativeFrom="page">
+              <wp14:pctHeight>0</wp14:pctHeight>
+            </wp14:sizeRelV>
+          </wp:anchor>
+        </w:drawing>
+      </w:r>
+      <w:r>
+        <w:rPr>
+          <w:rFonts w:ascii="Times New Roman" w:hAnsi="Times New Roman" w:cs="Times New Roman"/>
+          <w:b/>
+          <w:bCs/>
+          <w:noProof/>
+        </w:rPr>
+        <w:drawing>
+          <wp:anchor distT="0" distB="0" distL="114300" distR="114300" simplePos="0" relativeHeight="251664384" behindDoc="1" locked="0" layoutInCell="1" allowOverlap="1" wp14:anchorId="63728D6C" wp14:editId="1FFCC160">
+            <wp:simplePos x="0" y="0"/>
+            <wp:positionH relativeFrom="column">
+              <wp:posOffset>4483100</wp:posOffset>
+            </wp:positionH>
+            <wp:positionV relativeFrom="paragraph">
+              <wp:posOffset>251460</wp:posOffset>
+            </wp:positionV>
+            <wp:extent cx="2044700" cy="963295"/>
+            <wp:effectExtent l="0" t="0" r="0" b="1905"/>
+            <wp:wrapTight wrapText="bothSides">
+              <wp:wrapPolygon edited="0">
+                <wp:start x="0" y="0"/>
+                <wp:lineTo x="0" y="21358"/>
+                <wp:lineTo x="21466" y="21358"/>
+                <wp:lineTo x="21466" y="0"/>
+                <wp:lineTo x="0" y="0"/>
+              </wp:wrapPolygon>
+            </wp:wrapTight>
+            <wp:docPr id="7" name="Picture 7"/>
+            <wp:cNvGraphicFramePr>
+              <a:graphicFrameLocks xmlns:a="http://schemas.openxmlformats.org/drawingml/2006/main" noChangeAspect="1"/>
+            </wp:cNvGraphicFramePr>
+            <a:graphic xmlns:a="http://schemas.openxmlformats.org/drawingml/2006/main">
+              <a:graphicData uri="http://schemas.openxmlformats.org/drawingml/2006/picture">
+                <pic:pic xmlns:pic="http://schemas.openxmlformats.org/drawingml/2006/picture">
+                  <pic:nvPicPr>
+                    <pic:cNvPr id="7" name="Screen Shot 2019-11-19 at 3.41.58 PM.png"/>
+                    <pic:cNvPicPr/>
+                  </pic:nvPicPr>
+                  <pic:blipFill>
+                    <a:blip r:embed="rId10">
+                      <a:extLst>
+                        <a:ext uri="{28A0092B-C50C-407E-A947-70E740481C1C}">
+                          <a14:useLocalDpi xmlns:a14="http://schemas.microsoft.com/office/drawing/2010/main" val="0"/>
+                        </a:ext>
+                      </a:extLst>
+                    </a:blip>
+                    <a:stretch>
+                      <a:fillRect/>
+                    </a:stretch>
+                  </pic:blipFill>
+                  <pic:spPr>
+                    <a:xfrm>
+                      <a:off x="0" y="0"/>
+                      <a:ext cx="2044700" cy="963295"/>
+                    </a:xfrm>
+                    <a:prstGeom prst="rect">
+                      <a:avLst/>
+                    </a:prstGeom>
+                  </pic:spPr>
+                </pic:pic>
+              </a:graphicData>
+            </a:graphic>
+            <wp14:sizeRelH relativeFrom="page">
+              <wp14:pctWidth>0</wp14:pctWidth>
+            </wp14:sizeRelH>
+            <wp14:sizeRelV relativeFrom="page">
+              <wp14:pctHeight>0</wp14:pctHeight>
+            </wp14:sizeRelV>
+          </wp:anchor>
+        </w:drawing>
+      </w:r>
+    </w:p>
+    <w:p>
+      <w:pPr>
+        <w:spacing w:line="480" w:lineRule="auto"/>
+        <w:rPr>
+          <w:rFonts w:ascii="Times New Roman" w:hAnsi="Times New Roman" w:cs="Times New Roman"/>
+          <w:b/>
+          <w:bCs/>
+        </w:rPr>
+      </w:pPr>
+      <w:r>
+        <w:rPr>
+          <w:rFonts w:ascii="Times New Roman" w:hAnsi="Times New Roman" w:cs="Times New Roman"/>
+          <w:noProof/>
+        </w:rPr>
+        <w:lastRenderedPageBreak/>
+        <w:drawing>
+          <wp:anchor distT="0" distB="0" distL="114300" distR="114300" simplePos="0" relativeHeight="251661312" behindDoc="1" locked="0" layoutInCell="1" allowOverlap="1" wp14:anchorId="47E0A4F5" wp14:editId="2B8EFAF3">
+            <wp:simplePos x="0" y="0"/>
+            <wp:positionH relativeFrom="column">
+              <wp:posOffset>4352290</wp:posOffset>
+            </wp:positionH>
+            <wp:positionV relativeFrom="paragraph">
+              <wp:posOffset>429260</wp:posOffset>
+            </wp:positionV>
+            <wp:extent cx="2210435" cy="1024890"/>
+            <wp:effectExtent l="0" t="0" r="0" b="3810"/>
+            <wp:wrapTight wrapText="bothSides">
+              <wp:wrapPolygon edited="0">
+                <wp:start x="0" y="0"/>
+                <wp:lineTo x="0" y="21413"/>
+                <wp:lineTo x="21470" y="21413"/>
+                <wp:lineTo x="21470" y="0"/>
+                <wp:lineTo x="0" y="0"/>
+              </wp:wrapPolygon>
+            </wp:wrapTight>
+            <wp:docPr id="4" name="Picture 4"/>
+            <wp:cNvGraphicFramePr>
+              <a:graphicFrameLocks xmlns:a="http://schemas.openxmlformats.org/drawingml/2006/main" noChangeAspect="1"/>
+            </wp:cNvGraphicFramePr>
+            <a:graphic xmlns:a="http://schemas.openxmlformats.org/drawingml/2006/main">
+              <a:graphicData uri="http://schemas.openxmlformats.org/drawingml/2006/picture">
+                <pic:pic xmlns:pic="http://schemas.openxmlformats.org/drawingml/2006/picture">
+                  <pic:nvPicPr>
+                    <pic:cNvPr id="4" name="Screen Shot 2019-11-19 at 3.28.31 PM.png"/>
+                    <pic:cNvPicPr/>
+                  </pic:nvPicPr>
+                  <pic:blipFill>
+                    <a:blip r:embed="rId11">
+                      <a:extLst>
+                        <a:ext uri="{28A0092B-C50C-407E-A947-70E740481C1C}">
+                          <a14:useLocalDpi xmlns:a14="http://schemas.microsoft.com/office/drawing/2010/main" val="0"/>
+                        </a:ext>
+                      </a:extLst>
+                    </a:blip>
+                    <a:stretch>
+                      <a:fillRect/>
+                    </a:stretch>
+                  </pic:blipFill>
+                  <pic:spPr>
+                    <a:xfrm>
+                      <a:off x="0" y="0"/>
+                      <a:ext cx="2210435" cy="1024890"/>
+                    </a:xfrm>
+                    <a:prstGeom prst="rect">
+                      <a:avLst/>
+                    </a:prstGeom>
+                  </pic:spPr>
+                </pic:pic>
+              </a:graphicData>
+            </a:graphic>
+            <wp14:sizeRelH relativeFrom="page">
+              <wp14:pctWidth>0</wp14:pctWidth>
+            </wp14:sizeRelH>
+            <wp14:sizeRelV relativeFrom="page">
+              <wp14:pctHeight>0</wp14:pctHeight>
+            </wp14:sizeRelV>
+          </wp:anchor>
+        </w:drawing>
+      </w:r>
+      <w:r>
+        <w:rPr>
+          <w:rFonts w:ascii="Times New Roman" w:hAnsi="Times New Roman" w:cs="Times New Roman"/>
+          <w:noProof/>
+        </w:rPr>
+        <w:drawing>
+          <wp:anchor distT="0" distB="0" distL="114300" distR="114300" simplePos="0" relativeHeight="251663360" behindDoc="1" locked="0" layoutInCell="1" allowOverlap="1" wp14:anchorId="6C0EF9C1" wp14:editId="4B791F52">
+            <wp:simplePos x="0" y="0"/>
+            <wp:positionH relativeFrom="column">
+              <wp:posOffset>-356235</wp:posOffset>
+            </wp:positionH>
+            <wp:positionV relativeFrom="paragraph">
+              <wp:posOffset>419100</wp:posOffset>
+            </wp:positionV>
+            <wp:extent cx="2294255" cy="1028700"/>
+            <wp:effectExtent l="0" t="0" r="4445" b="0"/>
+            <wp:wrapTight wrapText="bothSides">
+              <wp:wrapPolygon edited="0">
+                <wp:start x="0" y="0"/>
+                <wp:lineTo x="0" y="21333"/>
+                <wp:lineTo x="21522" y="21333"/>
+                <wp:lineTo x="21522" y="0"/>
+                <wp:lineTo x="0" y="0"/>
+              </wp:wrapPolygon>
+            </wp:wrapTight>
+            <wp:docPr id="6" name="Picture 6"/>
+            <wp:cNvGraphicFramePr>
+              <a:graphicFrameLocks xmlns:a="http://schemas.openxmlformats.org/drawingml/2006/main" noChangeAspect="1"/>
+            </wp:cNvGraphicFramePr>
+            <a:graphic xmlns:a="http://schemas.openxmlformats.org/drawingml/2006/main">
+              <a:graphicData uri="http://schemas.openxmlformats.org/drawingml/2006/picture">
+                <pic:pic xmlns:pic="http://schemas.openxmlformats.org/drawingml/2006/picture">
+                  <pic:nvPicPr>
+                    <pic:cNvPr id="6" name="Screen Shot 2019-11-19 at 3.31.48 PM.png"/>
+                    <pic:cNvPicPr/>
+                  </pic:nvPicPr>
+                  <pic:blipFill>
+                    <a:blip r:embed="rId12">
+                      <a:extLst>
+                        <a:ext uri="{28A0092B-C50C-407E-A947-70E740481C1C}">
+                          <a14:useLocalDpi xmlns:a14="http://schemas.microsoft.com/office/drawing/2010/main" val="0"/>
+                        </a:ext>
+                      </a:extLst>
+                    </a:blip>
+                    <a:stretch>
+                      <a:fillRect/>
+                    </a:stretch>
+                  </pic:blipFill>
+                  <pic:spPr>
+                    <a:xfrm>
+                      <a:off x="0" y="0"/>
+                      <a:ext cx="2294255" cy="1028700"/>
+                    </a:xfrm>
+                    <a:prstGeom prst="rect">
+                      <a:avLst/>
+                    </a:prstGeom>
+                  </pic:spPr>
+                </pic:pic>
+              </a:graphicData>
+            </a:graphic>
+            <wp14:sizeRelH relativeFrom="page">
+              <wp14:pctWidth>0</wp14:pctWidth>
+            </wp14:sizeRelH>
+            <wp14:sizeRelV relativeFrom="page">
+              <wp14:pctHeight>0</wp14:pctHeight>
+            </wp14:sizeRelV>
+          </wp:anchor>
+        </w:drawing>
+      </w:r>
+      <w:r>
+        <w:rPr>
+          <w:rFonts w:ascii="Times New Roman" w:hAnsi="Times New Roman" w:cs="Times New Roman"/>
+        </w:rPr>
+        <w:t xml:space="preserve">Here are the </w:t>
+      </w:r>
+      <w:r>
+        <w:rPr>
+          <w:rFonts w:ascii="Times New Roman" w:hAnsi="Times New Roman" w:cs="Times New Roman"/>
+        </w:rPr>
+        <w:t xml:space="preserve">confusion matrices for each function when there is no dimension reduction. </w:t>
+      </w:r>
+    </w:p>
+    <w:p>
+      <w:pPr>
+        <w:spacing w:line="480" w:lineRule="auto"/>
+        <w:ind w:firstLine="720"/>
+        <w:rPr>
+          <w:rFonts w:ascii="Times New Roman" w:hAnsi="Times New Roman" w:cs="Times New Roman"/>
+        </w:rPr>
+      </w:pPr>
+      <w:r>
+        <w:rPr>
+          <w:rFonts w:ascii="Times New Roman" w:hAnsi="Times New Roman" w:cs="Times New Roman"/>
+          <w:noProof/>
+        </w:rPr>
+        <w:drawing>
+          <wp:anchor distT="0" distB="0" distL="114300" distR="114300" simplePos="0" relativeHeight="251662336" behindDoc="1" locked="0" layoutInCell="1" allowOverlap="1" wp14:anchorId="7FA779F9" wp14:editId="6822951D">
+            <wp:simplePos x="0" y="0"/>
+            <wp:positionH relativeFrom="column">
+              <wp:posOffset>2120900</wp:posOffset>
+            </wp:positionH>
+            <wp:positionV relativeFrom="paragraph">
+              <wp:posOffset>63500</wp:posOffset>
+            </wp:positionV>
+            <wp:extent cx="2107565" cy="1029335"/>
+            <wp:effectExtent l="0" t="0" r="635" b="0"/>
+            <wp:wrapTight wrapText="bothSides">
+              <wp:wrapPolygon edited="0">
+                <wp:start x="0" y="0"/>
+                <wp:lineTo x="0" y="21320"/>
+                <wp:lineTo x="21476" y="21320"/>
+                <wp:lineTo x="21476" y="0"/>
+                <wp:lineTo x="0" y="0"/>
+              </wp:wrapPolygon>
+            </wp:wrapTight>
+            <wp:docPr id="5" name="Picture 5"/>
+            <wp:cNvGraphicFramePr>
+              <a:graphicFrameLocks xmlns:a="http://schemas.openxmlformats.org/drawingml/2006/main" noChangeAspect="1"/>
+            </wp:cNvGraphicFramePr>
+            <a:graphic xmlns:a="http://schemas.openxmlformats.org/drawingml/2006/main">
+              <a:graphicData uri="http://schemas.openxmlformats.org/drawingml/2006/picture">
+                <pic:pic xmlns:pic="http://schemas.openxmlformats.org/drawingml/2006/picture">
+                  <pic:nvPicPr>
+                    <pic:cNvPr id="5" name="Screen Shot 2019-11-19 at 3.26.22 PM.png"/>
+                    <pic:cNvPicPr/>
+                  </pic:nvPicPr>
+                  <pic:blipFill>
+                    <a:blip r:embed="rId13">
+                      <a:extLst>
+                        <a:ext uri="{28A0092B-C50C-407E-A947-70E740481C1C}">
+                          <a14:useLocalDpi xmlns:a14="http://schemas.microsoft.com/office/drawing/2010/main" val="0"/>
+                        </a:ext>
+                      </a:extLst>
+                    </a:blip>
+                    <a:stretch>
+                      <a:fillRect/>
+                    </a:stretch>
+                  </pic:blipFill>
+                  <pic:spPr>
+                    <a:xfrm>
+                      <a:off x="0" y="0"/>
+                      <a:ext cx="2107565" cy="1029335"/>
+                    </a:xfrm>
+                    <a:prstGeom prst="rect">
+                      <a:avLst/>
+                    </a:prstGeom>
+                  </pic:spPr>
+                </pic:pic>
+              </a:graphicData>
+            </a:graphic>
+            <wp14:sizeRelH relativeFrom="page">
+              <wp14:pctWidth>0</wp14:pctWidth>
+            </wp14:sizeRelH>
+            <wp14:sizeRelV relativeFrom="page">
+              <wp14:pctHeight>0</wp14:pctHeight>
+            </wp14:sizeRelV>
+          </wp:anchor>
+        </w:drawing>
+      </w:r>
+    </w:p>
+    <w:p>
+      <w:pPr>
+        <w:spacing w:line="480" w:lineRule="auto"/>
+        <w:rPr>
+          <w:rFonts w:ascii="Times New Roman" w:hAnsi="Times New Roman" w:cs="Times New Roman"/>
+          <w:b/>
+          <w:bCs/>
+        </w:rPr>
+      </w:pPr>
+    </w:p>
+    <w:p>
+      <w:pPr>
+        <w:spacing w:line="480" w:lineRule="auto"/>
+        <w:rPr>
+          <w:rFonts w:ascii="Times New Roman" w:hAnsi="Times New Roman" w:cs="Times New Roman"/>
+          <w:b/>
+          <w:bCs/>
+        </w:rPr>
+      </w:pPr>
+    </w:p>
+    <w:p>
+      <w:pPr>
+        <w:spacing w:line="480" w:lineRule="auto"/>
+        <w:rPr>
+          <w:rFonts w:ascii="Times New Roman" w:hAnsi="Times New Roman" w:cs="Times New Roman"/>
+          <w:b/>
+          <w:bCs/>
+        </w:rPr>
+      </w:pPr>
+      <w:r>
+        <w:rPr>
+          <w:rFonts w:ascii="Times New Roman" w:hAnsi="Times New Roman" w:cs="Times New Roman"/>
+          <w:b/>
+          <w:bCs/>
+        </w:rPr>
         <w:t>Discussion (10):</w:t>
       </w:r>
     </w:p>
     <w:p>
       <w:pPr>
-        <w:pStyle w:val="ListParagraph"/>
-        <w:numPr>
-          <w:ilvl w:val="0"/>
-          <w:numId w:val="4"/>
-        </w:numPr>
-        <w:spacing w:line="480" w:lineRule="auto"/>
-        <w:rPr>
-          <w:rFonts w:ascii="Times New Roman" w:hAnsi="Times New Roman" w:cs="Times New Roman"/>
-        </w:rPr>
-      </w:pPr>
-      <w:r>
-        <w:rPr>
-          <w:rFonts w:ascii="Times New Roman" w:hAnsi="Times New Roman" w:cs="Times New Roman"/>
-        </w:rPr>
-        <w:t>(10) General summation of results and report</w:t>
+        <w:spacing w:line="480" w:lineRule="auto"/>
+        <w:ind w:firstLine="360"/>
+        <w:rPr>
+          <w:rFonts w:ascii="Times New Roman" w:hAnsi="Times New Roman" w:cs="Times New Roman"/>
+        </w:rPr>
+      </w:pPr>
+      <w:r>
+        <w:rPr>
+          <w:rFonts w:ascii="Times New Roman" w:hAnsi="Times New Roman" w:cs="Times New Roman"/>
+        </w:rPr>
+        <w:t xml:space="preserve">The Sigmoid function and </w:t>
+      </w:r>
+      <w:proofErr w:type="spellStart"/>
+      <w:r>
+        <w:rPr>
+          <w:rFonts w:ascii="Times New Roman" w:hAnsi="Times New Roman" w:cs="Times New Roman"/>
+        </w:rPr>
+        <w:t>softmax</w:t>
+      </w:r>
+      <w:proofErr w:type="spellEnd"/>
+      <w:r>
+        <w:rPr>
+          <w:rFonts w:ascii="Times New Roman" w:hAnsi="Times New Roman" w:cs="Times New Roman"/>
+        </w:rPr>
+        <w:t xml:space="preserve"> functions are much more effective than the threshold function when building a multilayer perceptron. I made sure to shuffle the data every time I tested it too. Also, I learned how valuable dimension reduction is, because it saves more computing time than I would have though. Finally, it is possible to predict spam mail fairly accurately through artificial neural networks. </w:t>
       </w:r>
     </w:p>
     <w:p>

</xml_diff>